<commit_message>
updated the figures and tables
</commit_message>
<xml_diff>
--- a/docs/acoustic_biodiversity_Sunny_20250404.docx
+++ b/docs/acoustic_biodiversity_Sunny_20250404.docx
@@ -660,7 +660,7 @@
                                           </pic:cNvPicPr>
                                         </pic:nvPicPr>
                                         <pic:blipFill>
-                                          <a:blip r:embed="rId7">
+                                          <a:blip r:embed="rId8">
                                             <a:extLst>
                                               <a:ext uri="{28A0092B-C50C-407E-A947-70E740481C1C}">
                                                 <a14:useLocalDpi xmlns:a14="http://schemas.microsoft.com/office/drawing/2010/main" val="0"/>
@@ -789,7 +789,7 @@
                                     </pic:cNvPicPr>
                                   </pic:nvPicPr>
                                   <pic:blipFill>
-                                    <a:blip r:embed="rId7">
+                                    <a:blip r:embed="rId8">
                                       <a:extLst>
                                         <a:ext uri="{28A0092B-C50C-407E-A947-70E740481C1C}">
                                           <a14:useLocalDpi xmlns:a14="http://schemas.microsoft.com/office/drawing/2010/main" val="0"/>
@@ -1202,7 +1202,7 @@
       <w:r>
         <w:t xml:space="preserve"> detections were initially filtered using a confidence threshold of 0.8. For each detected category, five recording segments with the highest confidence scores were manually reviewed. Categories with at least one confirmed vocalization were retained, resulting in 136 categories. (2) Non-bird categories, such as Car Engine, Red Squirrel, Wood Frog, and Slender Meadow Katydid, were removed, reducing the list to 129 categories. (3) Species not listed in the British Columbia Breeding Bird Atlas (</w:t>
       </w:r>
-      <w:hyperlink r:id="rId8" w:tgtFrame="_new" w:history="1">
+      <w:hyperlink r:id="rId9" w:tgtFrame="_new" w:history="1">
         <w:r>
           <w:rPr>
             <w:color w:val="0070C0"/>
@@ -14099,6 +14099,7 @@
           <w:lang w:eastAsia="zh-TW"/>
         </w:rPr>
         <w:sectPr>
+          <w:footerReference w:type="default" r:id="rId10"/>
           <w:pgSz w:w="12240" w:h="15840"/>
           <w:pgMar w:top="1440" w:right="1440" w:bottom="1440" w:left="1440" w:header="708" w:footer="708" w:gutter="0"/>
           <w:cols w:space="708"/>
@@ -14189,7 +14190,7 @@
                                           </pic:cNvPicPr>
                                         </pic:nvPicPr>
                                         <pic:blipFill>
-                                          <a:blip r:embed="rId9">
+                                          <a:blip r:embed="rId11">
                                             <a:extLst>
                                               <a:ext uri="{28A0092B-C50C-407E-A947-70E740481C1C}">
                                                 <a14:useLocalDpi xmlns:a14="http://schemas.microsoft.com/office/drawing/2010/main" val="0"/>
@@ -14320,7 +14321,7 @@
                                     </pic:cNvPicPr>
                                   </pic:nvPicPr>
                                   <pic:blipFill>
-                                    <a:blip r:embed="rId9">
+                                    <a:blip r:embed="rId11">
                                       <a:extLst>
                                         <a:ext uri="{28A0092B-C50C-407E-A947-70E740481C1C}">
                                           <a14:useLocalDpi xmlns:a14="http://schemas.microsoft.com/office/drawing/2010/main" val="0"/>
@@ -14897,10 +14898,105 @@
     </w:p>
     <w:p>
       <w:pPr>
+        <w:pStyle w:val="ListParagraph"/>
+        <w:numPr>
+          <w:ilvl w:val="0"/>
+          <w:numId w:val="10"/>
+        </w:numPr>
         <w:rPr>
           <w:lang w:val="en-US" w:eastAsia="zh-TW"/>
         </w:rPr>
       </w:pPr>
+      <w:r>
+        <w:rPr>
+          <w:lang w:val="en-US" w:eastAsia="zh-TW"/>
+        </w:rPr>
+        <w:t xml:space="preserve">Separate the curves according to the site class? Or canopy </w:t>
+      </w:r>
+      <w:proofErr w:type="spellStart"/>
+      <w:r>
+        <w:rPr>
+          <w:lang w:val="en-US" w:eastAsia="zh-TW"/>
+        </w:rPr>
+        <w:t>hight</w:t>
+      </w:r>
+      <w:proofErr w:type="spellEnd"/>
+      <w:r>
+        <w:rPr>
+          <w:lang w:val="en-US" w:eastAsia="zh-TW"/>
+        </w:rPr>
+        <w:t>? Find someway to visualize the curves</w:t>
+      </w:r>
+    </w:p>
+    <w:p>
+      <w:pPr>
+        <w:pStyle w:val="ListParagraph"/>
+        <w:numPr>
+          <w:ilvl w:val="0"/>
+          <w:numId w:val="10"/>
+        </w:numPr>
+        <w:rPr>
+          <w:lang w:val="en-US" w:eastAsia="zh-TW"/>
+        </w:rPr>
+      </w:pPr>
+      <w:r>
+        <w:rPr>
+          <w:lang w:val="en-US" w:eastAsia="zh-TW"/>
+        </w:rPr>
+        <w:t xml:space="preserve">Show the </w:t>
+      </w:r>
+      <w:proofErr w:type="spellStart"/>
+      <w:r>
+        <w:rPr>
+          <w:lang w:val="en-US" w:eastAsia="zh-TW"/>
+        </w:rPr>
+        <w:t>Hill_</w:t>
+      </w:r>
+      <w:r>
+        <w:rPr>
+          <w:lang w:val="en-US" w:eastAsia="zh-TW"/>
+        </w:rPr>
+        <w:t>table</w:t>
+      </w:r>
+      <w:proofErr w:type="spellEnd"/>
+      <w:r>
+        <w:rPr>
+          <w:lang w:val="en-US" w:eastAsia="zh-TW"/>
+        </w:rPr>
+        <w:t>, maybe adding</w:t>
+      </w:r>
+      <w:r>
+        <w:rPr>
+          <w:lang w:val="en-US" w:eastAsia="zh-TW"/>
+        </w:rPr>
+        <w:t xml:space="preserve"> to</w:t>
+      </w:r>
+      <w:r>
+        <w:rPr>
+          <w:lang w:val="en-US" w:eastAsia="zh-TW"/>
+        </w:rPr>
+        <w:t xml:space="preserve">p 3 variables? Or only </w:t>
+      </w:r>
+      <w:proofErr w:type="gramStart"/>
+      <w:r>
+        <w:rPr>
+          <w:lang w:val="en-US" w:eastAsia="zh-TW"/>
+        </w:rPr>
+        <w:t>show</w:t>
+      </w:r>
+      <w:proofErr w:type="gramEnd"/>
+      <w:r>
+        <w:rPr>
+          <w:lang w:val="en-US" w:eastAsia="zh-TW"/>
+        </w:rPr>
+        <w:t xml:space="preserve"> the values would be enough</w:t>
+      </w:r>
+      <w:r>
+        <w:rPr>
+          <w:lang w:val="en-US" w:eastAsia="zh-TW"/>
+        </w:rPr>
+        <w:t xml:space="preserve"> </w:t>
+      </w:r>
     </w:p>
     <w:p>
       <w:pPr>
@@ -14914,6 +15010,24 @@
           <w:lang w:val="en-US" w:eastAsia="zh-TW"/>
         </w:rPr>
         <w:t>XYZ is dominant among LiDAR habitat features</w:t>
+      </w:r>
+    </w:p>
+    <w:p>
+      <w:pPr>
+        <w:pStyle w:val="ListParagraph"/>
+        <w:numPr>
+          <w:ilvl w:val="0"/>
+          <w:numId w:val="10"/>
+        </w:numPr>
+        <w:rPr>
+          <w:lang w:val="en-US" w:eastAsia="zh-TW"/>
+        </w:rPr>
+      </w:pPr>
+      <w:r>
+        <w:rPr>
+          <w:lang w:val="en-US" w:eastAsia="zh-TW"/>
+        </w:rPr>
+        <w:t>A figure or table to show the variable selection result and model average</w:t>
       </w:r>
     </w:p>
     <w:p>
@@ -15057,18 +15171,12 @@
         </w:rPr>
         <w:t>Only use Richness to represent diversity</w:t>
       </w:r>
-    </w:p>
-    <w:p>
-      <w:pPr>
-        <w:pStyle w:val="ListParagraph"/>
-        <w:numPr>
-          <w:ilvl w:val="0"/>
-          <w:numId w:val="9"/>
-        </w:numPr>
+      <w:r>
         <w:rPr>
           <w:lang w:val="en-US" w:eastAsia="zh-TW"/>
         </w:rPr>
-      </w:pPr>
+        <w:t>?</w:t>
+      </w:r>
     </w:p>
     <w:p>
       <w:pPr>
@@ -42481,6 +42589,59 @@
 </w:endnotes>
 </file>
 
+<file path=word/footer1.xml><?xml version="1.0" encoding="utf-8"?>
+<w:ftr xmlns:wpc="http://schemas.microsoft.com/office/word/2010/wordprocessingCanvas" xmlns:cx="http://schemas.microsoft.com/office/drawing/2014/chartex" xmlns:cx1="http://schemas.microsoft.com/office/drawing/2015/9/8/chartex" xmlns:cx2="http://schemas.microsoft.com/office/drawing/2015/10/21/chartex" xmlns:cx3="http://schemas.microsoft.com/office/drawing/2016/5/9/chartex" xmlns:cx4="http://schemas.microsoft.com/office/drawing/2016/5/10/chartex" xmlns:cx5="http://schemas.microsoft.com/office/drawing/2016/5/11/chartex" xmlns:cx6="http://schemas.microsoft.com/office/drawing/2016/5/12/chartex" xmlns:cx7="http://schemas.microsoft.com/office/drawing/2016/5/13/chartex" xmlns:cx8="http://schemas.microsoft.com/office/drawing/2016/5/14/chartex" xmlns:mc="http://schemas.openxmlformats.org/markup-compatibility/2006" xmlns:aink="http://schemas.microsoft.com/office/drawing/2016/ink" xmlns:am3d="http://schemas.microsoft.com/office/drawing/2017/model3d" xmlns:o="urn:schemas-microsoft-com:office:office" xmlns:oel="http://schemas.microsoft.com/office/2019/extlst" xmlns:r="http://schemas.openxmlformats.org/officeDocument/2006/relationships" xmlns:m="http://schemas.openxmlformats.org/officeDocument/2006/math" xmlns:v="urn:schemas-microsoft-com:vml" xmlns:wp14="http://schemas.microsoft.com/office/word/2010/wordprocessingDrawing" xmlns:wp="http://schemas.openxmlformats.org/drawingml/2006/wordprocessingDrawing" xmlns:w10="urn:schemas-microsoft-com:office:word" xmlns:w="http://schemas.openxmlformats.org/wordprocessingml/2006/main" xmlns:w14="http://schemas.microsoft.com/office/word/2010/wordml" xmlns:w15="http://schemas.microsoft.com/office/word/2012/wordml" xmlns:w16cex="http://schemas.microsoft.com/office/word/2018/wordml/cex" xmlns:w16cid="http://schemas.microsoft.com/office/word/2016/wordml/cid" xmlns:w16="http://schemas.microsoft.com/office/word/2018/wordml" xmlns:w16du="http://schemas.microsoft.com/office/word/2023/wordml/word16du" xmlns:w16sdtdh="http://schemas.microsoft.com/office/word/2020/wordml/sdtdatahash" xmlns:w16sdtfl="http://schemas.microsoft.com/office/word/2024/wordml/sdtformatlock" xmlns:w16se="http://schemas.microsoft.com/office/word/2015/wordml/symex" xmlns:wpg="http://schemas.microsoft.com/office/word/2010/wordprocessingGroup" xmlns:wpi="http://schemas.microsoft.com/office/word/2010/wordprocessingInk" xmlns:wne="http://schemas.microsoft.com/office/word/2006/wordml" xmlns:wps="http://schemas.microsoft.com/office/word/2010/wordprocessingShape" mc:Ignorable="w14 w15 w16se w16cid w16 w16cex w16sdtdh w16sdtfl w16du wp14">
+  <w:sdt>
+    <w:sdtPr>
+      <w:id w:val="1709368458"/>
+      <w:docPartObj>
+        <w:docPartGallery w:val="Page Numbers (Bottom of Page)"/>
+        <w:docPartUnique/>
+      </w:docPartObj>
+    </w:sdtPr>
+    <w:sdtEndPr>
+      <w:rPr>
+        <w:noProof/>
+      </w:rPr>
+    </w:sdtEndPr>
+    <w:sdtContent>
+      <w:p>
+        <w:pPr>
+          <w:pStyle w:val="Footer"/>
+          <w:jc w:val="center"/>
+        </w:pPr>
+        <w:r>
+          <w:fldChar w:fldCharType="begin"/>
+        </w:r>
+        <w:r>
+          <w:instrText xml:space="preserve"> PAGE   \* MERGEFORMAT </w:instrText>
+        </w:r>
+        <w:r>
+          <w:fldChar w:fldCharType="separate"/>
+        </w:r>
+        <w:r>
+          <w:rPr>
+            <w:noProof/>
+          </w:rPr>
+          <w:t>2</w:t>
+        </w:r>
+        <w:r>
+          <w:rPr>
+            <w:noProof/>
+          </w:rPr>
+          <w:fldChar w:fldCharType="end"/>
+        </w:r>
+      </w:p>
+    </w:sdtContent>
+  </w:sdt>
+  <w:p>
+    <w:pPr>
+      <w:pStyle w:val="Footer"/>
+    </w:pPr>
+  </w:p>
+</w:ftr>
+</file>
+
 <file path=word/footnotes.xml><?xml version="1.0" encoding="utf-8"?>
 <w:footnotes xmlns:wpc="http://schemas.microsoft.com/office/word/2010/wordprocessingCanvas" xmlns:cx="http://schemas.microsoft.com/office/drawing/2014/chartex" xmlns:cx1="http://schemas.microsoft.com/office/drawing/2015/9/8/chartex" xmlns:cx2="http://schemas.microsoft.com/office/drawing/2015/10/21/chartex" xmlns:cx3="http://schemas.microsoft.com/office/drawing/2016/5/9/chartex" xmlns:cx4="http://schemas.microsoft.com/office/drawing/2016/5/10/chartex" xmlns:cx5="http://schemas.microsoft.com/office/drawing/2016/5/11/chartex" xmlns:cx6="http://schemas.microsoft.com/office/drawing/2016/5/12/chartex" xmlns:cx7="http://schemas.microsoft.com/office/drawing/2016/5/13/chartex" xmlns:cx8="http://schemas.microsoft.com/office/drawing/2016/5/14/chartex" xmlns:mc="http://schemas.openxmlformats.org/markup-compatibility/2006" xmlns:aink="http://schemas.microsoft.com/office/drawing/2016/ink" xmlns:am3d="http://schemas.microsoft.com/office/drawing/2017/model3d" xmlns:o="urn:schemas-microsoft-com:office:office" xmlns:oel="http://schemas.microsoft.com/office/2019/extlst" xmlns:r="http://schemas.openxmlformats.org/officeDocument/2006/relationships" xmlns:m="http://schemas.openxmlformats.org/officeDocument/2006/math" xmlns:v="urn:schemas-microsoft-com:vml" xmlns:wp14="http://schemas.microsoft.com/office/word/2010/wordprocessingDrawing" xmlns:wp="http://schemas.openxmlformats.org/drawingml/2006/wordprocessingDrawing" xmlns:w10="urn:schemas-microsoft-com:office:word" xmlns:w="http://schemas.openxmlformats.org/wordprocessingml/2006/main" xmlns:w14="http://schemas.microsoft.com/office/word/2010/wordml" xmlns:w15="http://schemas.microsoft.com/office/word/2012/wordml" xmlns:w16cex="http://schemas.microsoft.com/office/word/2018/wordml/cex" xmlns:w16cid="http://schemas.microsoft.com/office/word/2016/wordml/cid" xmlns:w16="http://schemas.microsoft.com/office/word/2018/wordml" xmlns:w16du="http://schemas.microsoft.com/office/word/2023/wordml/word16du" xmlns:w16sdtdh="http://schemas.microsoft.com/office/word/2020/wordml/sdtdatahash" xmlns:w16sdtfl="http://schemas.microsoft.com/office/word/2024/wordml/sdtformatlock" xmlns:w16se="http://schemas.microsoft.com/office/word/2015/wordml/symex" xmlns:wpg="http://schemas.microsoft.com/office/word/2010/wordprocessingGroup" xmlns:wpi="http://schemas.microsoft.com/office/word/2010/wordprocessingInk" xmlns:wne="http://schemas.microsoft.com/office/word/2006/wordml" xmlns:wps="http://schemas.microsoft.com/office/word/2010/wordprocessingShape" mc:Ignorable="w14 w15 w16se w16cid w16 w16cex w16sdtdh w16sdtfl w16du wp14">
   <w:footnote w:type="separator" w:id="-1">
@@ -42747,6 +42908,119 @@
     </w:lvl>
   </w:abstractNum>
   <w:abstractNum w:abstractNumId="2" w15:restartNumberingAfterBreak="0">
+    <w:nsid w:val="1D3D7739"/>
+    <w:multiLevelType w:val="hybridMultilevel"/>
+    <w:tmpl w:val="A00A125A"/>
+    <w:lvl w:ilvl="0" w:tplc="14FEC8EC">
+      <w:start w:val="2"/>
+      <w:numFmt w:val="bullet"/>
+      <w:lvlText w:val="-"/>
+      <w:lvlJc w:val="left"/>
+      <w:pPr>
+        <w:ind w:left="720" w:hanging="360"/>
+      </w:pPr>
+      <w:rPr>
+        <w:rFonts w:ascii="Times New Roman" w:eastAsia="PMingLiU" w:hAnsi="Times New Roman" w:cs="Times New Roman" w:hint="default"/>
+      </w:rPr>
+    </w:lvl>
+    <w:lvl w:ilvl="1" w:tplc="10090003" w:tentative="1">
+      <w:start w:val="1"/>
+      <w:numFmt w:val="bullet"/>
+      <w:lvlText w:val="o"/>
+      <w:lvlJc w:val="left"/>
+      <w:pPr>
+        <w:ind w:left="1440" w:hanging="360"/>
+      </w:pPr>
+      <w:rPr>
+        <w:rFonts w:ascii="Courier New" w:hAnsi="Courier New" w:cs="Courier New" w:hint="default"/>
+      </w:rPr>
+    </w:lvl>
+    <w:lvl w:ilvl="2" w:tplc="10090005" w:tentative="1">
+      <w:start w:val="1"/>
+      <w:numFmt w:val="bullet"/>
+      <w:lvlText w:val=""/>
+      <w:lvlJc w:val="left"/>
+      <w:pPr>
+        <w:ind w:left="2160" w:hanging="360"/>
+      </w:pPr>
+      <w:rPr>
+        <w:rFonts w:ascii="Wingdings" w:hAnsi="Wingdings" w:hint="default"/>
+      </w:rPr>
+    </w:lvl>
+    <w:lvl w:ilvl="3" w:tplc="10090001" w:tentative="1">
+      <w:start w:val="1"/>
+      <w:numFmt w:val="bullet"/>
+      <w:lvlText w:val=""/>
+      <w:lvlJc w:val="left"/>
+      <w:pPr>
+        <w:ind w:left="2880" w:hanging="360"/>
+      </w:pPr>
+      <w:rPr>
+        <w:rFonts w:ascii="Symbol" w:hAnsi="Symbol" w:hint="default"/>
+      </w:rPr>
+    </w:lvl>
+    <w:lvl w:ilvl="4" w:tplc="10090003" w:tentative="1">
+      <w:start w:val="1"/>
+      <w:numFmt w:val="bullet"/>
+      <w:lvlText w:val="o"/>
+      <w:lvlJc w:val="left"/>
+      <w:pPr>
+        <w:ind w:left="3600" w:hanging="360"/>
+      </w:pPr>
+      <w:rPr>
+        <w:rFonts w:ascii="Courier New" w:hAnsi="Courier New" w:cs="Courier New" w:hint="default"/>
+      </w:rPr>
+    </w:lvl>
+    <w:lvl w:ilvl="5" w:tplc="10090005" w:tentative="1">
+      <w:start w:val="1"/>
+      <w:numFmt w:val="bullet"/>
+      <w:lvlText w:val=""/>
+      <w:lvlJc w:val="left"/>
+      <w:pPr>
+        <w:ind w:left="4320" w:hanging="360"/>
+      </w:pPr>
+      <w:rPr>
+        <w:rFonts w:ascii="Wingdings" w:hAnsi="Wingdings" w:hint="default"/>
+      </w:rPr>
+    </w:lvl>
+    <w:lvl w:ilvl="6" w:tplc="10090001" w:tentative="1">
+      <w:start w:val="1"/>
+      <w:numFmt w:val="bullet"/>
+      <w:lvlText w:val=""/>
+      <w:lvlJc w:val="left"/>
+      <w:pPr>
+        <w:ind w:left="5040" w:hanging="360"/>
+      </w:pPr>
+      <w:rPr>
+        <w:rFonts w:ascii="Symbol" w:hAnsi="Symbol" w:hint="default"/>
+      </w:rPr>
+    </w:lvl>
+    <w:lvl w:ilvl="7" w:tplc="10090003" w:tentative="1">
+      <w:start w:val="1"/>
+      <w:numFmt w:val="bullet"/>
+      <w:lvlText w:val="o"/>
+      <w:lvlJc w:val="left"/>
+      <w:pPr>
+        <w:ind w:left="5760" w:hanging="360"/>
+      </w:pPr>
+      <w:rPr>
+        <w:rFonts w:ascii="Courier New" w:hAnsi="Courier New" w:cs="Courier New" w:hint="default"/>
+      </w:rPr>
+    </w:lvl>
+    <w:lvl w:ilvl="8" w:tplc="10090005" w:tentative="1">
+      <w:start w:val="1"/>
+      <w:numFmt w:val="bullet"/>
+      <w:lvlText w:val=""/>
+      <w:lvlJc w:val="left"/>
+      <w:pPr>
+        <w:ind w:left="6480" w:hanging="360"/>
+      </w:pPr>
+      <w:rPr>
+        <w:rFonts w:ascii="Wingdings" w:hAnsi="Wingdings" w:hint="default"/>
+      </w:rPr>
+    </w:lvl>
+  </w:abstractNum>
+  <w:abstractNum w:abstractNumId="3" w15:restartNumberingAfterBreak="0">
     <w:nsid w:val="619259B9"/>
     <w:multiLevelType w:val="hybridMultilevel"/>
     <w:tmpl w:val="84E85B6A"/>
@@ -42835,7 +43109,7 @@
       </w:pPr>
     </w:lvl>
   </w:abstractNum>
-  <w:abstractNum w:abstractNumId="3" w15:restartNumberingAfterBreak="0">
+  <w:abstractNum w:abstractNumId="4" w15:restartNumberingAfterBreak="0">
     <w:nsid w:val="65302A93"/>
     <w:multiLevelType w:val="hybridMultilevel"/>
     <w:tmpl w:val="AB0C8358"/>
@@ -42949,7 +43223,7 @@
       </w:rPr>
     </w:lvl>
   </w:abstractNum>
-  <w:abstractNum w:abstractNumId="4" w15:restartNumberingAfterBreak="0">
+  <w:abstractNum w:abstractNumId="5" w15:restartNumberingAfterBreak="0">
     <w:nsid w:val="6E4F250D"/>
     <w:multiLevelType w:val="multilevel"/>
     <w:tmpl w:val="1D98DA86"/>
@@ -43098,7 +43372,7 @@
       </w:rPr>
     </w:lvl>
   </w:abstractNum>
-  <w:abstractNum w:abstractNumId="5" w15:restartNumberingAfterBreak="0">
+  <w:abstractNum w:abstractNumId="6" w15:restartNumberingAfterBreak="0">
     <w:nsid w:val="75760D60"/>
     <w:multiLevelType w:val="multilevel"/>
     <w:tmpl w:val="BDB8E1CC"/>
@@ -43247,7 +43521,7 @@
       </w:rPr>
     </w:lvl>
   </w:abstractNum>
-  <w:abstractNum w:abstractNumId="6" w15:restartNumberingAfterBreak="0">
+  <w:abstractNum w:abstractNumId="7" w15:restartNumberingAfterBreak="0">
     <w:nsid w:val="76944AF7"/>
     <w:multiLevelType w:val="hybridMultilevel"/>
     <w:tmpl w:val="318E8502"/>
@@ -43359,7 +43633,7 @@
       </w:rPr>
     </w:lvl>
   </w:abstractNum>
-  <w:abstractNum w:abstractNumId="7" w15:restartNumberingAfterBreak="0">
+  <w:abstractNum w:abstractNumId="8" w15:restartNumberingAfterBreak="0">
     <w:nsid w:val="7768101D"/>
     <w:multiLevelType w:val="multilevel"/>
     <w:tmpl w:val="BE8EE928"/>
@@ -43508,7 +43782,7 @@
       </w:rPr>
     </w:lvl>
   </w:abstractNum>
-  <w:abstractNum w:abstractNumId="8" w15:restartNumberingAfterBreak="0">
+  <w:abstractNum w:abstractNumId="9" w15:restartNumberingAfterBreak="0">
     <w:nsid w:val="7D591F57"/>
     <w:multiLevelType w:val="hybridMultilevel"/>
     <w:tmpl w:val="7E587496"/>
@@ -43621,31 +43895,34 @@
     </w:lvl>
   </w:abstractNum>
   <w:num w:numId="1" w16cid:durableId="30308022">
-    <w:abstractNumId w:val="6"/>
+    <w:abstractNumId w:val="7"/>
   </w:num>
   <w:num w:numId="2" w16cid:durableId="248079909">
-    <w:abstractNumId w:val="2"/>
+    <w:abstractNumId w:val="3"/>
   </w:num>
   <w:num w:numId="3" w16cid:durableId="1227762508">
     <w:abstractNumId w:val="0"/>
   </w:num>
   <w:num w:numId="4" w16cid:durableId="1811556212">
-    <w:abstractNumId w:val="7"/>
+    <w:abstractNumId w:val="8"/>
   </w:num>
   <w:num w:numId="5" w16cid:durableId="1258438381">
     <w:abstractNumId w:val="1"/>
   </w:num>
   <w:num w:numId="6" w16cid:durableId="605119169">
+    <w:abstractNumId w:val="5"/>
+  </w:num>
+  <w:num w:numId="7" w16cid:durableId="1439451205">
+    <w:abstractNumId w:val="6"/>
+  </w:num>
+  <w:num w:numId="8" w16cid:durableId="907571064">
     <w:abstractNumId w:val="4"/>
   </w:num>
-  <w:num w:numId="7" w16cid:durableId="1439451205">
-    <w:abstractNumId w:val="5"/>
+  <w:num w:numId="9" w16cid:durableId="1540632571">
+    <w:abstractNumId w:val="9"/>
   </w:num>
-  <w:num w:numId="8" w16cid:durableId="907571064">
-    <w:abstractNumId w:val="3"/>
-  </w:num>
-  <w:num w:numId="9" w16cid:durableId="1540632571">
-    <w:abstractNumId w:val="8"/>
+  <w:num w:numId="10" w16cid:durableId="798230614">
+    <w:abstractNumId w:val="2"/>
   </w:num>
 </w:numbering>
 </file>
@@ -44592,4 +44869,16 @@
     </a:ext>
   </a:extLst>
 </a:theme>
+</file>
+
+<file path=customXml/item1.xml><?xml version="1.0" encoding="utf-8"?>
+<b:Sources xmlns:b="http://schemas.openxmlformats.org/officeDocument/2006/bibliography" xmlns="http://schemas.openxmlformats.org/officeDocument/2006/bibliography" SelectedStyle="\APASixthEditionOfficeOnline.xsl" StyleName="APA" Version="6"/>
+</file>
+
+<file path=customXml/itemProps1.xml><?xml version="1.0" encoding="utf-8"?>
+<ds:datastoreItem xmlns:ds="http://schemas.openxmlformats.org/officeDocument/2006/customXml" ds:itemID="{5E0DCF52-2E4A-4CE5-AA6B-3091458DACA8}">
+  <ds:schemaRefs>
+    <ds:schemaRef ds:uri="http://schemas.openxmlformats.org/officeDocument/2006/bibliography"/>
+  </ds:schemaRefs>
+</ds:datastoreItem>
 </file>
</xml_diff>